<commit_message>
ItemRepeater in Repeater in paragraphs
</commit_message>
<xml_diff>
--- a/TsSoft.Docx.TemplateEngine.Test/IRinRepeater.docx
+++ b/TsSoft.Docx.TemplateEngine.Test/IRinRepeater.docx
@@ -67,27 +67,27 @@
         </w:p>
       </w:sdtContent>
     </w:sdt>
-    <w:sdt>
-      <w:sdtPr>
+    <w:p>
+      <w:pPr>
         <w:rPr>
           <w:lang w:val="en-US"/>
         </w:rPr>
-        <w:alias w:val="ItemRepeater"/>
-        <w:tag w:val="ItemRepeater"/>
-        <w:id w:val="4173436"/>
-        <w:placeholder>
-          <w:docPart w:val="A0C5159FAC944EE2BDC2502ABBBFFA2E"/>
-        </w:placeholder>
-        <w:showingPlcHdr/>
-        <w:text/>
-      </w:sdtPr>
-      <w:sdtContent>
-        <w:p>
-          <w:pPr>
-            <w:rPr>
-              <w:lang w:val="en-US"/>
-            </w:rPr>
-          </w:pPr>
+      </w:pPr>
+      <w:sdt>
+        <w:sdtPr>
+          <w:rPr>
+            <w:lang w:val="en-US"/>
+          </w:rPr>
+          <w:alias w:val="ItemRepeater"/>
+          <w:tag w:val="ItemRepeater"/>
+          <w:id w:val="4173436"/>
+          <w:placeholder>
+            <w:docPart w:val="A0C5159FAC944EE2BDC2502ABBBFFA2E"/>
+          </w:placeholder>
+          <w:showingPlcHdr/>
+          <w:text/>
+        </w:sdtPr>
+        <w:sdtContent>
           <w:r>
             <w:rPr>
               <w:lang w:val="en-US"/>
@@ -116,126 +116,126 @@
             <w:t>IExpireDate</w:t>
           </w:r>
           <w:proofErr w:type="spellEnd"/>
-        </w:p>
-      </w:sdtContent>
-    </w:sdt>
-    <w:sdt>
-      <w:sdtPr>
+        </w:sdtContent>
+      </w:sdt>
+    </w:p>
+    <w:p>
+      <w:sdt>
+        <w:sdtPr>
+          <w:rPr>
+            <w:lang w:val="en-US"/>
+          </w:rPr>
+          <w:alias w:val="RItemIndex"/>
+          <w:tag w:val="RItemIndex"/>
+          <w:id w:val="4173461"/>
+          <w:placeholder>
+            <w:docPart w:val="20C311A8E217423386F71D5BD32517F9"/>
+          </w:placeholder>
+          <w:showingPlcHdr/>
+          <w:text/>
+        </w:sdtPr>
+        <w:sdtContent>
+          <w:r>
+            <w:rPr>
+              <w:lang w:val="en-US"/>
+            </w:rPr>
+            <w:t>.</w:t>
+          </w:r>
+        </w:sdtContent>
+      </w:sdt>
+    </w:p>
+    <w:p>
+      <w:sdt>
+        <w:sdtPr>
+          <w:alias w:val="RItemIndex"/>
+          <w:tag w:val="RItemIndex"/>
+          <w:id w:val="8307506"/>
+          <w:placeholder>
+            <w:docPart w:val="D609F9108FF04BBD901F758DB6ED4ECF"/>
+          </w:placeholder>
+          <w:showingPlcHdr/>
+          <w:text/>
+        </w:sdtPr>
+        <w:sdtContent>
+          <w:r>
+            <w:rPr>
+              <w:color w:val="FF0000"/>
+            </w:rPr>
+            <w:t>.</w:t>
+          </w:r>
+        </w:sdtContent>
+      </w:sdt>
+    </w:p>
+    <w:p>
+      <w:pPr>
         <w:rPr>
           <w:lang w:val="en-US"/>
         </w:rPr>
-        <w:alias w:val="RItemIndex"/>
-        <w:tag w:val="RItemIndex"/>
-        <w:id w:val="4173461"/>
-        <w:placeholder>
-          <w:docPart w:val="20C311A8E217423386F71D5BD32517F9"/>
-        </w:placeholder>
-        <w:showingPlcHdr/>
-        <w:text/>
-      </w:sdtPr>
-      <w:sdtContent>
-        <w:p>
+      </w:pPr>
+      <w:sdt>
+        <w:sdtPr>
+          <w:rPr>
+            <w:lang w:val="en-US"/>
+          </w:rPr>
+          <w:alias w:val="RItemText"/>
+          <w:tag w:val="RItemText"/>
+          <w:id w:val="4173486"/>
+          <w:placeholder>
+            <w:docPart w:val="8FFF585D3A644976BD1E1EF615C54A4C"/>
+          </w:placeholder>
+          <w:showingPlcHdr/>
+          <w:text/>
+        </w:sdtPr>
+        <w:sdtContent>
+          <w:proofErr w:type="gramStart"/>
+          <w:r>
+            <w:rPr>
+              <w:lang w:val="en-US"/>
+            </w:rPr>
+            <w:t>./</w:t>
+          </w:r>
+          <w:proofErr w:type="gramEnd"/>
+          <w:r>
+            <w:rPr>
+              <w:lang w:val="en-US"/>
+            </w:rPr>
+            <w:t>Date</w:t>
+          </w:r>
+        </w:sdtContent>
+      </w:sdt>
+    </w:p>
+    <w:p>
+      <w:sdt>
+        <w:sdtPr>
+          <w:rPr>
+            <w:lang w:val="en-US"/>
+          </w:rPr>
+          <w:alias w:val="EndItemRepeater"/>
+          <w:tag w:val="EndItemRepeater"/>
+          <w:id w:val="4173511"/>
+          <w:placeholder>
+            <w:docPart w:val="8507480723BB4C47919467388AECED16"/>
+          </w:placeholder>
+          <w:showingPlcHdr/>
+          <w:text/>
+        </w:sdtPr>
+        <w:sdtContent>
           <w:r>
             <w:rPr>
               <w:lang w:val="en-US"/>
             </w:rPr>
             <w:t>.</w:t>
           </w:r>
-        </w:p>
-      </w:sdtContent>
-    </w:sdt>
-    <w:sdt>
-      <w:sdtPr>
-        <w:alias w:val="RItemIndex"/>
-        <w:tag w:val="RItemIndex"/>
-        <w:id w:val="8307506"/>
-        <w:placeholder>
-          <w:docPart w:val="D609F9108FF04BBD901F758DB6ED4ECF"/>
-        </w:placeholder>
-        <w:showingPlcHdr/>
-        <w:text/>
-      </w:sdtPr>
-      <w:sdtContent>
-        <w:p>
-          <w:r>
-            <w:rPr>
-              <w:color w:val="FF0000"/>
-            </w:rPr>
-            <w:t>.</w:t>
-          </w:r>
-        </w:p>
-      </w:sdtContent>
-    </w:sdt>
-    <w:sdt>
-      <w:sdtPr>
-        <w:rPr>
-          <w:lang w:val="en-US"/>
-        </w:rPr>
-        <w:alias w:val="RItemText"/>
-        <w:tag w:val="RItemText"/>
-        <w:id w:val="4173486"/>
-        <w:placeholder>
-          <w:docPart w:val="8FFF585D3A644976BD1E1EF615C54A4C"/>
-        </w:placeholder>
-        <w:showingPlcHdr/>
-        <w:text/>
-      </w:sdtPr>
-      <w:sdtContent>
-        <w:p>
-          <w:pPr>
-            <w:rPr>
-              <w:lang w:val="en-US"/>
-            </w:rPr>
-          </w:pPr>
-          <w:proofErr w:type="gramStart"/>
-          <w:r>
-            <w:rPr>
-              <w:lang w:val="en-US"/>
-            </w:rPr>
-            <w:t>./</w:t>
-          </w:r>
-          <w:proofErr w:type="gramEnd"/>
-          <w:r>
-            <w:rPr>
-              <w:lang w:val="en-US"/>
-            </w:rPr>
-            <w:t>Date</w:t>
-          </w:r>
-        </w:p>
-      </w:sdtContent>
-    </w:sdt>
-    <w:sdt>
-      <w:sdtPr>
-        <w:rPr>
-          <w:lang w:val="en-US"/>
-        </w:rPr>
-        <w:alias w:val="EndItemRepeater"/>
-        <w:tag w:val="EndItemRepeater"/>
-        <w:id w:val="4173511"/>
-        <w:placeholder>
-          <w:docPart w:val="8507480723BB4C47919467388AECED16"/>
-        </w:placeholder>
-        <w:showingPlcHdr/>
-        <w:text/>
-      </w:sdtPr>
-      <w:sdtContent>
-        <w:p>
-          <w:r>
-            <w:rPr>
-              <w:lang w:val="en-US"/>
-            </w:rPr>
-            <w:t>.</w:t>
-          </w:r>
-        </w:p>
-      </w:sdtContent>
-    </w:sdt>
+        </w:sdtContent>
+      </w:sdt>
+    </w:p>
     <w:sdt>
       <w:sdtPr>
         <w:alias w:val="ItemText"/>
         <w:tag w:val="ItemText"/>
         <w:id w:val="146610"/>
         <w:placeholder>
-          <w:docPart w:val="DefaultPlaceholder_22675703"/>
+          <w:docPart w:val="75FC51C10EDA4DBA8966CCC5AE1068B8"/>
         </w:placeholder>
         <w:showingPlcHdr/>
         <w:text/>
@@ -536,32 +536,6 @@
   <w:docParts>
     <w:docPart>
       <w:docPartPr>
-        <w:name w:val="DefaultPlaceholder_22675703"/>
-        <w:category>
-          <w:name w:val="Общие"/>
-          <w:gallery w:val="placeholder"/>
-        </w:category>
-        <w:types>
-          <w:type w:val="bbPlcHdr"/>
-        </w:types>
-        <w:behaviors>
-          <w:behavior w:val="content"/>
-        </w:behaviors>
-        <w:guid w:val="{22D0515A-F52F-42E3-8B23-E1D4808F7D6A}"/>
-      </w:docPartPr>
-      <w:docPartBody>
-        <w:p>
-          <w:r>
-            <w:rPr>
-              <w:rStyle w:val="a3"/>
-            </w:rPr>
-            <w:t>Место для ввода текста.</w:t>
-          </w:r>
-        </w:p>
-      </w:docPartBody>
-    </w:docPart>
-    <w:docPart>
-      <w:docPartPr>
         <w:name w:val="4DFD811C31DA4C79A41C69F903A18595"/>
         <w:category>
           <w:name w:val="Общие"/>
@@ -578,7 +552,7 @@
       <w:docPartBody>
         <w:p>
           <w:pPr>
-            <w:pStyle w:val="4DFD811C31DA4C79A41C69F903A18595"/>
+            <w:pStyle w:val="4DFD811C31DA4C79A41C69F903A185951"/>
           </w:pPr>
           <w:r>
             <w:rPr>
@@ -607,7 +581,7 @@
       <w:docPartBody>
         <w:p>
           <w:pPr>
-            <w:pStyle w:val="C1B3B896F12B4E8FA0964D266D057EA81"/>
+            <w:pStyle w:val="C1B3B896F12B4E8FA0964D266D057EA82"/>
           </w:pPr>
           <w:r>
             <w:rPr>
@@ -636,7 +610,7 @@
       <w:docPartBody>
         <w:p>
           <w:pPr>
-            <w:pStyle w:val="A0C5159FAC944EE2BDC2502ABBBFFA2E1"/>
+            <w:pStyle w:val="A0C5159FAC944EE2BDC2502ABBBFFA2E2"/>
           </w:pPr>
           <w:r>
             <w:rPr>
@@ -665,7 +639,7 @@
       <w:docPartBody>
         <w:p>
           <w:pPr>
-            <w:pStyle w:val="20C311A8E217423386F71D5BD32517F91"/>
+            <w:pStyle w:val="20C311A8E217423386F71D5BD32517F92"/>
           </w:pPr>
           <w:r>
             <w:rPr>
@@ -694,7 +668,7 @@
       <w:docPartBody>
         <w:p>
           <w:pPr>
-            <w:pStyle w:val="8FFF585D3A644976BD1E1EF615C54A4C1"/>
+            <w:pStyle w:val="8FFF585D3A644976BD1E1EF615C54A4C2"/>
           </w:pPr>
           <w:r>
             <w:rPr>
@@ -723,7 +697,7 @@
       <w:docPartBody>
         <w:p>
           <w:pPr>
-            <w:pStyle w:val="8507480723BB4C47919467388AECED161"/>
+            <w:pStyle w:val="8507480723BB4C47919467388AECED162"/>
           </w:pPr>
           <w:r>
             <w:rPr>
@@ -752,7 +726,7 @@
       <w:docPartBody>
         <w:p>
           <w:pPr>
-            <w:pStyle w:val="81D6ED48FC49419688C89A2060CADFC81"/>
+            <w:pStyle w:val="81D6ED48FC49419688C89A2060CADFC82"/>
           </w:pPr>
           <w:r>
             <w:rPr>
@@ -781,13 +755,42 @@
       <w:docPartBody>
         <w:p>
           <w:pPr>
-            <w:pStyle w:val="D609F9108FF04BBD901F758DB6ED4ECF"/>
+            <w:pStyle w:val="D609F9108FF04BBD901F758DB6ED4ECF1"/>
           </w:pPr>
           <w:r>
             <w:rPr>
               <w:color w:val="FF0000"/>
             </w:rPr>
             <w:t>.</w:t>
+          </w:r>
+        </w:p>
+      </w:docPartBody>
+    </w:docPart>
+    <w:docPart>
+      <w:docPartPr>
+        <w:name w:val="75FC51C10EDA4DBA8966CCC5AE1068B8"/>
+        <w:category>
+          <w:name w:val="Общие"/>
+          <w:gallery w:val="placeholder"/>
+        </w:category>
+        <w:types>
+          <w:type w:val="bbPlcHdr"/>
+        </w:types>
+        <w:behaviors>
+          <w:behavior w:val="content"/>
+        </w:behaviors>
+        <w:guid w:val="{BD1F861F-0CE5-462B-B60C-B880147BFBA3}"/>
+      </w:docPartPr>
+      <w:docPartBody>
+        <w:p>
+          <w:pPr>
+            <w:pStyle w:val="75FC51C10EDA4DBA8966CCC5AE1068B8"/>
+          </w:pPr>
+          <w:r>
+            <w:rPr>
+              <w:color w:val="8064A2" w:themeColor="accent4"/>
+            </w:rPr>
+            <w:t>./Subject</w:t>
           </w:r>
         </w:p>
       </w:docPartBody>
@@ -843,6 +846,7 @@
     <w:rsid w:val="0065141D"/>
     <w:rsid w:val="00A62658"/>
     <w:rsid w:val="00B508E6"/>
+    <w:rsid w:val="00EE7170"/>
   </w:rsids>
   <m:mathPr>
     <m:mathFont m:val="Cambria Math"/>
@@ -1170,6 +1174,78 @@
   <w:style w:type="paragraph" w:customStyle="1" w:styleId="81D6ED48FC49419688C89A2060CADFC81">
     <w:name w:val="81D6ED48FC49419688C89A2060CADFC81"/>
     <w:rsid w:val="002F2C69"/>
+    <w:rPr>
+      <w:rFonts w:eastAsiaTheme="minorHAnsi"/>
+      <w:lang w:eastAsia="en-US"/>
+    </w:rPr>
+  </w:style>
+  <w:style w:type="paragraph" w:customStyle="1" w:styleId="4DFD811C31DA4C79A41C69F903A185951">
+    <w:name w:val="4DFD811C31DA4C79A41C69F903A185951"/>
+    <w:rsid w:val="00EE7170"/>
+    <w:rPr>
+      <w:rFonts w:eastAsiaTheme="minorHAnsi"/>
+      <w:lang w:eastAsia="en-US"/>
+    </w:rPr>
+  </w:style>
+  <w:style w:type="paragraph" w:customStyle="1" w:styleId="C1B3B896F12B4E8FA0964D266D057EA82">
+    <w:name w:val="C1B3B896F12B4E8FA0964D266D057EA82"/>
+    <w:rsid w:val="00EE7170"/>
+    <w:rPr>
+      <w:rFonts w:eastAsiaTheme="minorHAnsi"/>
+      <w:lang w:eastAsia="en-US"/>
+    </w:rPr>
+  </w:style>
+  <w:style w:type="paragraph" w:customStyle="1" w:styleId="A0C5159FAC944EE2BDC2502ABBBFFA2E2">
+    <w:name w:val="A0C5159FAC944EE2BDC2502ABBBFFA2E2"/>
+    <w:rsid w:val="00EE7170"/>
+    <w:rPr>
+      <w:rFonts w:eastAsiaTheme="minorHAnsi"/>
+      <w:lang w:eastAsia="en-US"/>
+    </w:rPr>
+  </w:style>
+  <w:style w:type="paragraph" w:customStyle="1" w:styleId="20C311A8E217423386F71D5BD32517F92">
+    <w:name w:val="20C311A8E217423386F71D5BD32517F92"/>
+    <w:rsid w:val="00EE7170"/>
+    <w:rPr>
+      <w:rFonts w:eastAsiaTheme="minorHAnsi"/>
+      <w:lang w:eastAsia="en-US"/>
+    </w:rPr>
+  </w:style>
+  <w:style w:type="paragraph" w:customStyle="1" w:styleId="D609F9108FF04BBD901F758DB6ED4ECF1">
+    <w:name w:val="D609F9108FF04BBD901F758DB6ED4ECF1"/>
+    <w:rsid w:val="00EE7170"/>
+    <w:rPr>
+      <w:rFonts w:eastAsiaTheme="minorHAnsi"/>
+      <w:lang w:eastAsia="en-US"/>
+    </w:rPr>
+  </w:style>
+  <w:style w:type="paragraph" w:customStyle="1" w:styleId="8FFF585D3A644976BD1E1EF615C54A4C2">
+    <w:name w:val="8FFF585D3A644976BD1E1EF615C54A4C2"/>
+    <w:rsid w:val="00EE7170"/>
+    <w:rPr>
+      <w:rFonts w:eastAsiaTheme="minorHAnsi"/>
+      <w:lang w:eastAsia="en-US"/>
+    </w:rPr>
+  </w:style>
+  <w:style w:type="paragraph" w:customStyle="1" w:styleId="8507480723BB4C47919467388AECED162">
+    <w:name w:val="8507480723BB4C47919467388AECED162"/>
+    <w:rsid w:val="00EE7170"/>
+    <w:rPr>
+      <w:rFonts w:eastAsiaTheme="minorHAnsi"/>
+      <w:lang w:eastAsia="en-US"/>
+    </w:rPr>
+  </w:style>
+  <w:style w:type="paragraph" w:customStyle="1" w:styleId="75FC51C10EDA4DBA8966CCC5AE1068B8">
+    <w:name w:val="75FC51C10EDA4DBA8966CCC5AE1068B8"/>
+    <w:rsid w:val="00EE7170"/>
+    <w:rPr>
+      <w:rFonts w:eastAsiaTheme="minorHAnsi"/>
+      <w:lang w:eastAsia="en-US"/>
+    </w:rPr>
+  </w:style>
+  <w:style w:type="paragraph" w:customStyle="1" w:styleId="81D6ED48FC49419688C89A2060CADFC82">
+    <w:name w:val="81D6ED48FC49419688C89A2060CADFC82"/>
+    <w:rsid w:val="00EE7170"/>
     <w:rPr>
       <w:rFonts w:eastAsiaTheme="minorHAnsi"/>
       <w:lang w:eastAsia="en-US"/>

</xml_diff>

<commit_message>
Repeater paragraph empty wrapping bug fixed
</commit_message>
<xml_diff>
--- a/TsSoft.Docx.TemplateEngine.Test/IRinRepeater.docx
+++ b/TsSoft.Docx.TemplateEngine.Test/IRinRepeater.docx
@@ -118,8 +118,6 @@
           <w:proofErr w:type="spellEnd"/>
         </w:sdtContent>
       </w:sdt>
-    </w:p>
-    <w:p>
       <w:sdt>
         <w:sdtPr>
           <w:rPr>
@@ -143,8 +141,6 @@
           </w:r>
         </w:sdtContent>
       </w:sdt>
-    </w:p>
-    <w:p>
       <w:sdt>
         <w:sdtPr>
           <w:alias w:val="RItemIndex"/>
@@ -160,18 +156,12 @@
           <w:r>
             <w:rPr>
               <w:color w:val="FF0000"/>
+              <w:lang w:val="en-US"/>
             </w:rPr>
             <w:t>.</w:t>
           </w:r>
         </w:sdtContent>
       </w:sdt>
-    </w:p>
-    <w:p>
-      <w:pPr>
-        <w:rPr>
-          <w:lang w:val="en-US"/>
-        </w:rPr>
-      </w:pPr>
       <w:sdt>
         <w:sdtPr>
           <w:rPr>
@@ -192,19 +182,25 @@
             <w:rPr>
               <w:lang w:val="en-US"/>
             </w:rPr>
-            <w:t>./</w:t>
+            <w:t>.</w:t>
           </w:r>
           <w:proofErr w:type="gramEnd"/>
           <w:r>
             <w:rPr>
               <w:lang w:val="en-US"/>
             </w:rPr>
-            <w:t>Date</w:t>
+            <w:t>/Date</w:t>
           </w:r>
         </w:sdtContent>
       </w:sdt>
-    </w:p>
-    <w:p>
+      <w:r>
+        <w:t xml:space="preserve"> </w:t>
+      </w:r>
+      <w:proofErr w:type="spellStart"/>
+      <w:r>
+        <w:t>tsst</w:t>
+      </w:r>
+      <w:proofErr w:type="spellEnd"/>
       <w:sdt>
         <w:sdtPr>
           <w:rPr>
@@ -242,20 +238,27 @@
       </w:sdtPr>
       <w:sdtContent>
         <w:p>
+          <w:pPr>
+            <w:rPr>
+              <w:lang w:val="en-US"/>
+            </w:rPr>
+          </w:pPr>
+          <w:proofErr w:type="gramStart"/>
           <w:r>
             <w:rPr>
               <w:color w:val="8064A2" w:themeColor="accent4"/>
+              <w:lang w:val="en-US"/>
             </w:rPr>
             <w:t>./</w:t>
           </w:r>
-          <w:proofErr w:type="spellStart"/>
+          <w:proofErr w:type="gramEnd"/>
           <w:r>
             <w:rPr>
               <w:color w:val="8064A2" w:themeColor="accent4"/>
+              <w:lang w:val="en-US"/>
             </w:rPr>
             <w:t>Subject</w:t>
           </w:r>
-          <w:proofErr w:type="spellEnd"/>
         </w:p>
       </w:sdtContent>
     </w:sdt>
@@ -552,7 +555,7 @@
       <w:docPartBody>
         <w:p>
           <w:pPr>
-            <w:pStyle w:val="4DFD811C31DA4C79A41C69F903A185951"/>
+            <w:pStyle w:val="4DFD811C31DA4C79A41C69F903A185952"/>
           </w:pPr>
           <w:r>
             <w:rPr>
@@ -581,7 +584,7 @@
       <w:docPartBody>
         <w:p>
           <w:pPr>
-            <w:pStyle w:val="C1B3B896F12B4E8FA0964D266D057EA82"/>
+            <w:pStyle w:val="C1B3B896F12B4E8FA0964D266D057EA83"/>
           </w:pPr>
           <w:r>
             <w:rPr>
@@ -610,7 +613,7 @@
       <w:docPartBody>
         <w:p>
           <w:pPr>
-            <w:pStyle w:val="A0C5159FAC944EE2BDC2502ABBBFFA2E2"/>
+            <w:pStyle w:val="A0C5159FAC944EE2BDC2502ABBBFFA2E3"/>
           </w:pPr>
           <w:r>
             <w:rPr>
@@ -639,7 +642,7 @@
       <w:docPartBody>
         <w:p>
           <w:pPr>
-            <w:pStyle w:val="20C311A8E217423386F71D5BD32517F92"/>
+            <w:pStyle w:val="20C311A8E217423386F71D5BD32517F93"/>
           </w:pPr>
           <w:r>
             <w:rPr>
@@ -668,7 +671,7 @@
       <w:docPartBody>
         <w:p>
           <w:pPr>
-            <w:pStyle w:val="8FFF585D3A644976BD1E1EF615C54A4C2"/>
+            <w:pStyle w:val="8FFF585D3A644976BD1E1EF615C54A4C3"/>
           </w:pPr>
           <w:r>
             <w:rPr>
@@ -697,7 +700,7 @@
       <w:docPartBody>
         <w:p>
           <w:pPr>
-            <w:pStyle w:val="8507480723BB4C47919467388AECED162"/>
+            <w:pStyle w:val="8507480723BB4C47919467388AECED163"/>
           </w:pPr>
           <w:r>
             <w:rPr>
@@ -726,7 +729,7 @@
       <w:docPartBody>
         <w:p>
           <w:pPr>
-            <w:pStyle w:val="81D6ED48FC49419688C89A2060CADFC82"/>
+            <w:pStyle w:val="81D6ED48FC49419688C89A2060CADFC83"/>
           </w:pPr>
           <w:r>
             <w:rPr>
@@ -755,7 +758,7 @@
       <w:docPartBody>
         <w:p>
           <w:pPr>
-            <w:pStyle w:val="D609F9108FF04BBD901F758DB6ED4ECF1"/>
+            <w:pStyle w:val="D609F9108FF04BBD901F758DB6ED4ECF2"/>
           </w:pPr>
           <w:r>
             <w:rPr>
@@ -784,7 +787,7 @@
       <w:docPartBody>
         <w:p>
           <w:pPr>
-            <w:pStyle w:val="75FC51C10EDA4DBA8966CCC5AE1068B8"/>
+            <w:pStyle w:val="75FC51C10EDA4DBA8966CCC5AE1068B81"/>
           </w:pPr>
           <w:r>
             <w:rPr>
@@ -845,6 +848,7 @@
     <w:rsid w:val="002F2C69"/>
     <w:rsid w:val="0065141D"/>
     <w:rsid w:val="00A62658"/>
+    <w:rsid w:val="00A75EFB"/>
     <w:rsid w:val="00B508E6"/>
     <w:rsid w:val="00EE7170"/>
   </w:rsids>
@@ -1062,7 +1066,7 @@
     <w:basedOn w:val="a0"/>
     <w:uiPriority w:val="99"/>
     <w:semiHidden/>
-    <w:rsid w:val="00A62658"/>
+    <w:rsid w:val="00A75EFB"/>
     <w:rPr>
       <w:color w:val="808080"/>
     </w:rPr>
@@ -1246,6 +1250,78 @@
   <w:style w:type="paragraph" w:customStyle="1" w:styleId="81D6ED48FC49419688C89A2060CADFC82">
     <w:name w:val="81D6ED48FC49419688C89A2060CADFC82"/>
     <w:rsid w:val="00EE7170"/>
+    <w:rPr>
+      <w:rFonts w:eastAsiaTheme="minorHAnsi"/>
+      <w:lang w:eastAsia="en-US"/>
+    </w:rPr>
+  </w:style>
+  <w:style w:type="paragraph" w:customStyle="1" w:styleId="4DFD811C31DA4C79A41C69F903A185952">
+    <w:name w:val="4DFD811C31DA4C79A41C69F903A185952"/>
+    <w:rsid w:val="00A75EFB"/>
+    <w:rPr>
+      <w:rFonts w:eastAsiaTheme="minorHAnsi"/>
+      <w:lang w:eastAsia="en-US"/>
+    </w:rPr>
+  </w:style>
+  <w:style w:type="paragraph" w:customStyle="1" w:styleId="C1B3B896F12B4E8FA0964D266D057EA83">
+    <w:name w:val="C1B3B896F12B4E8FA0964D266D057EA83"/>
+    <w:rsid w:val="00A75EFB"/>
+    <w:rPr>
+      <w:rFonts w:eastAsiaTheme="minorHAnsi"/>
+      <w:lang w:eastAsia="en-US"/>
+    </w:rPr>
+  </w:style>
+  <w:style w:type="paragraph" w:customStyle="1" w:styleId="A0C5159FAC944EE2BDC2502ABBBFFA2E3">
+    <w:name w:val="A0C5159FAC944EE2BDC2502ABBBFFA2E3"/>
+    <w:rsid w:val="00A75EFB"/>
+    <w:rPr>
+      <w:rFonts w:eastAsiaTheme="minorHAnsi"/>
+      <w:lang w:eastAsia="en-US"/>
+    </w:rPr>
+  </w:style>
+  <w:style w:type="paragraph" w:customStyle="1" w:styleId="20C311A8E217423386F71D5BD32517F93">
+    <w:name w:val="20C311A8E217423386F71D5BD32517F93"/>
+    <w:rsid w:val="00A75EFB"/>
+    <w:rPr>
+      <w:rFonts w:eastAsiaTheme="minorHAnsi"/>
+      <w:lang w:eastAsia="en-US"/>
+    </w:rPr>
+  </w:style>
+  <w:style w:type="paragraph" w:customStyle="1" w:styleId="D609F9108FF04BBD901F758DB6ED4ECF2">
+    <w:name w:val="D609F9108FF04BBD901F758DB6ED4ECF2"/>
+    <w:rsid w:val="00A75EFB"/>
+    <w:rPr>
+      <w:rFonts w:eastAsiaTheme="minorHAnsi"/>
+      <w:lang w:eastAsia="en-US"/>
+    </w:rPr>
+  </w:style>
+  <w:style w:type="paragraph" w:customStyle="1" w:styleId="8FFF585D3A644976BD1E1EF615C54A4C3">
+    <w:name w:val="8FFF585D3A644976BD1E1EF615C54A4C3"/>
+    <w:rsid w:val="00A75EFB"/>
+    <w:rPr>
+      <w:rFonts w:eastAsiaTheme="minorHAnsi"/>
+      <w:lang w:eastAsia="en-US"/>
+    </w:rPr>
+  </w:style>
+  <w:style w:type="paragraph" w:customStyle="1" w:styleId="8507480723BB4C47919467388AECED163">
+    <w:name w:val="8507480723BB4C47919467388AECED163"/>
+    <w:rsid w:val="00A75EFB"/>
+    <w:rPr>
+      <w:rFonts w:eastAsiaTheme="minorHAnsi"/>
+      <w:lang w:eastAsia="en-US"/>
+    </w:rPr>
+  </w:style>
+  <w:style w:type="paragraph" w:customStyle="1" w:styleId="75FC51C10EDA4DBA8966CCC5AE1068B81">
+    <w:name w:val="75FC51C10EDA4DBA8966CCC5AE1068B81"/>
+    <w:rsid w:val="00A75EFB"/>
+    <w:rPr>
+      <w:rFonts w:eastAsiaTheme="minorHAnsi"/>
+      <w:lang w:eastAsia="en-US"/>
+    </w:rPr>
+  </w:style>
+  <w:style w:type="paragraph" w:customStyle="1" w:styleId="81D6ED48FC49419688C89A2060CADFC83">
+    <w:name w:val="81D6ED48FC49419688C89A2060CADFC83"/>
+    <w:rsid w:val="00A75EFB"/>
     <w:rPr>
       <w:rFonts w:eastAsiaTheme="minorHAnsi"/>
       <w:lang w:eastAsia="en-US"/>

</xml_diff>